<commit_message>
Thêm phần bài tập
</commit_message>
<xml_diff>
--- a/Documents/[Thực hành].3.Làm việc với đối tượng Models.docx
+++ b/Documents/[Thực hành].3.Làm việc với đối tượng Models.docx
@@ -6,13 +6,8 @@
       <w:pPr>
         <w:pStyle w:val="Title"/>
       </w:pPr>
-      <w:proofErr w:type="spellStart"/>
-      <w:r>
-        <w:t>Thêm</w:t>
-      </w:r>
-      <w:proofErr w:type="spellEnd"/>
-      <w:r>
-        <w:t xml:space="preserve"> đối tượng models</w:t>
+      <w:r>
+        <w:t>Thêm đối tượng models</w:t>
       </w:r>
     </w:p>
     <w:p>
@@ -20,15 +15,7 @@
         <w:pStyle w:val="Heading1"/>
       </w:pPr>
       <w:r>
-        <w:t xml:space="preserve">Mục </w:t>
-      </w:r>
-      <w:proofErr w:type="spellStart"/>
-      <w:r>
-        <w:t>tiêu</w:t>
-      </w:r>
-      <w:proofErr w:type="spellEnd"/>
-      <w:r>
-        <w:t xml:space="preserve"> thực hành</w:t>
+        <w:t>Mục tiêu thực hành</w:t>
       </w:r>
     </w:p>
     <w:p>
@@ -52,15 +39,7 @@
         </w:numPr>
       </w:pPr>
       <w:r>
-        <w:t xml:space="preserve">Áp dụng </w:t>
-      </w:r>
-      <w:proofErr w:type="spellStart"/>
-      <w:r>
-        <w:t>thêm</w:t>
-      </w:r>
-      <w:proofErr w:type="spellEnd"/>
-      <w:r>
-        <w:t xml:space="preserve"> một models</w:t>
+        <w:t>Áp dụng thêm một models</w:t>
       </w:r>
     </w:p>
     <w:p>
@@ -72,31 +51,7 @@
         </w:numPr>
       </w:pPr>
       <w:r>
-        <w:t xml:space="preserve">Thực hiện được </w:t>
-      </w:r>
-      <w:proofErr w:type="spellStart"/>
-      <w:r>
-        <w:t>thao</w:t>
-      </w:r>
-      <w:proofErr w:type="spellEnd"/>
-      <w:r>
-        <w:t xml:space="preserve"> tác </w:t>
-      </w:r>
-      <w:proofErr w:type="spellStart"/>
-      <w:r>
-        <w:t>thêm</w:t>
-      </w:r>
-      <w:proofErr w:type="spellEnd"/>
-      <w:r>
-        <w:t xml:space="preserve"> sửa xóa dữ liệu </w:t>
-      </w:r>
-      <w:proofErr w:type="spellStart"/>
-      <w:r>
-        <w:t>trong</w:t>
-      </w:r>
-      <w:proofErr w:type="spellEnd"/>
-      <w:r>
-        <w:t xml:space="preserve"> database sử dụng ADO.NET</w:t>
+        <w:t>Thực hiện được thao tác thêm sửa xóa dữ liệu trong database sử dụng ADO.NET</w:t>
       </w:r>
     </w:p>
     <w:p>
@@ -117,45 +72,8 @@
       <w:r>
         <w:t xml:space="preserve"> </w:t>
       </w:r>
-      <w:proofErr w:type="spellStart"/>
-      <w:r>
-        <w:t>Xây</w:t>
-      </w:r>
-      <w:proofErr w:type="spellEnd"/>
-      <w:r>
-        <w:t xml:space="preserve"> dụng website có </w:t>
-      </w:r>
-      <w:proofErr w:type="spellStart"/>
-      <w:r>
-        <w:t>giao</w:t>
-      </w:r>
-      <w:proofErr w:type="spellEnd"/>
-      <w:r>
-        <w:t xml:space="preserve"> diện </w:t>
-      </w:r>
-      <w:proofErr w:type="spellStart"/>
-      <w:r>
-        <w:t>trang</w:t>
-      </w:r>
-      <w:proofErr w:type="spellEnd"/>
-      <w:r>
-        <w:t xml:space="preserve"> chủ </w:t>
-      </w:r>
-      <w:proofErr w:type="spellStart"/>
-      <w:r>
-        <w:t>như</w:t>
-      </w:r>
-      <w:proofErr w:type="spellEnd"/>
-      <w:r>
-        <w:t xml:space="preserve"> </w:t>
-      </w:r>
-      <w:proofErr w:type="spellStart"/>
-      <w:r>
-        <w:t>sau</w:t>
-      </w:r>
-      <w:proofErr w:type="spellEnd"/>
-      <w:r>
-        <w:t>:</w:t>
+      <w:r>
+        <w:t>Xây dụng website có giao diện trang chủ như sau:</w:t>
       </w:r>
     </w:p>
     <w:p>
@@ -202,31 +120,7 @@
     </w:p>
     <w:p>
       <w:r>
-        <w:t xml:space="preserve">Sau </w:t>
-      </w:r>
-      <w:proofErr w:type="spellStart"/>
-      <w:r>
-        <w:t>khi</w:t>
-      </w:r>
-      <w:proofErr w:type="spellEnd"/>
-      <w:r>
-        <w:t xml:space="preserve"> Click vào link danh sách sinh viên sẽ hiển thị danh sách sinh viên </w:t>
-      </w:r>
-      <w:proofErr w:type="spellStart"/>
-      <w:r>
-        <w:t>như</w:t>
-      </w:r>
-      <w:proofErr w:type="spellEnd"/>
-      <w:r>
-        <w:t xml:space="preserve"> </w:t>
-      </w:r>
-      <w:proofErr w:type="spellStart"/>
-      <w:r>
-        <w:t>sau</w:t>
-      </w:r>
-      <w:proofErr w:type="spellEnd"/>
-      <w:r>
-        <w:t>:</w:t>
+        <w:t>Sau khi Click vào link danh sách sinh viên sẽ hiển thị danh sách sinh viên như sau:</w:t>
       </w:r>
     </w:p>
     <w:p>
@@ -277,29 +171,1892 @@
         <w:t>Hướng dẫn:</w:t>
       </w:r>
     </w:p>
+    <w:p>
+      <w:r>
+        <w:t>Chuẩn bị dữ liệu</w:t>
+      </w:r>
+      <w:r>
+        <w:t xml:space="preserve">: </w:t>
+      </w:r>
+    </w:p>
+    <w:p>
+      <w:pPr>
+        <w:pStyle w:val="ListParagraph"/>
+        <w:numPr>
+          <w:ilvl w:val="0"/>
+          <w:numId w:val="27"/>
+        </w:numPr>
+      </w:pPr>
+      <w:r>
+        <w:t>Tạo class Student trong thư mục Models</w:t>
+      </w:r>
+    </w:p>
+    <w:p>
+      <w:r>
+        <w:drawing>
+          <wp:inline distT="0" distB="0" distL="0" distR="0" wp14:anchorId="1B92C84B" wp14:editId="4B891264">
+            <wp:extent cx="2587451" cy="2591666"/>
+            <wp:effectExtent l="0" t="0" r="3810" b="0"/>
+            <wp:docPr id="8" name="Picture 8"/>
+            <wp:cNvGraphicFramePr>
+              <a:graphicFrameLocks xmlns:a="http://schemas.openxmlformats.org/drawingml/2006/main" noChangeAspect="1"/>
+            </wp:cNvGraphicFramePr>
+            <a:graphic xmlns:a="http://schemas.openxmlformats.org/drawingml/2006/main">
+              <a:graphicData uri="http://schemas.openxmlformats.org/drawingml/2006/picture">
+                <pic:pic xmlns:pic="http://schemas.openxmlformats.org/drawingml/2006/picture">
+                  <pic:nvPicPr>
+                    <pic:cNvPr id="1" name=""/>
+                    <pic:cNvPicPr/>
+                  </pic:nvPicPr>
+                  <pic:blipFill>
+                    <a:blip r:embed="rId7"/>
+                    <a:stretch>
+                      <a:fillRect/>
+                    </a:stretch>
+                  </pic:blipFill>
+                  <pic:spPr>
+                    <a:xfrm>
+                      <a:off x="0" y="0"/>
+                      <a:ext cx="2626342" cy="2630620"/>
+                    </a:xfrm>
+                    <a:prstGeom prst="rect">
+                      <a:avLst/>
+                    </a:prstGeom>
+                  </pic:spPr>
+                </pic:pic>
+              </a:graphicData>
+            </a:graphic>
+          </wp:inline>
+        </w:drawing>
+      </w:r>
+    </w:p>
+    <w:p>
+      <w:pPr>
+        <w:pStyle w:val="ListParagraph"/>
+        <w:numPr>
+          <w:ilvl w:val="0"/>
+          <w:numId w:val="27"/>
+        </w:numPr>
+      </w:pPr>
+      <w:r>
+        <w:t>Tạo Class studentDB trong thư mục Models.</w:t>
+      </w:r>
+    </w:p>
     <w:p/>
     <w:p>
       <w:r>
+        <w:t>Bước 1: Tạo StudentController.cs</w:t>
+      </w:r>
+    </w:p>
+    <w:p>
+      <w:r>
+        <w:rPr>
+          <w:noProof/>
+        </w:rPr>
+        <w:drawing>
+          <wp:inline distT="0" distB="0" distL="0" distR="0" wp14:anchorId="24CB66BA" wp14:editId="08A82BDE">
+            <wp:extent cx="1736950" cy="1140488"/>
+            <wp:effectExtent l="0" t="0" r="0" b="2540"/>
+            <wp:docPr id="7" name="Picture 7"/>
+            <wp:cNvGraphicFramePr>
+              <a:graphicFrameLocks xmlns:a="http://schemas.openxmlformats.org/drawingml/2006/main" noChangeAspect="1"/>
+            </wp:cNvGraphicFramePr>
+            <a:graphic xmlns:a="http://schemas.openxmlformats.org/drawingml/2006/main">
+              <a:graphicData uri="http://schemas.openxmlformats.org/drawingml/2006/picture">
+                <pic:pic xmlns:pic="http://schemas.openxmlformats.org/drawingml/2006/picture">
+                  <pic:nvPicPr>
+                    <pic:cNvPr id="1" name=""/>
+                    <pic:cNvPicPr/>
+                  </pic:nvPicPr>
+                  <pic:blipFill>
+                    <a:blip r:embed="rId8"/>
+                    <a:stretch>
+                      <a:fillRect/>
+                    </a:stretch>
+                  </pic:blipFill>
+                  <pic:spPr>
+                    <a:xfrm>
+                      <a:off x="0" y="0"/>
+                      <a:ext cx="1804400" cy="1184776"/>
+                    </a:xfrm>
+                    <a:prstGeom prst="rect">
+                      <a:avLst/>
+                    </a:prstGeom>
+                  </pic:spPr>
+                </pic:pic>
+              </a:graphicData>
+            </a:graphic>
+          </wp:inline>
+        </w:drawing>
+      </w:r>
+    </w:p>
+    <w:p>
+      <w:r>
+        <w:lastRenderedPageBreak/>
+        <w:t>Bước 2: Tạo view cho action Index.</w:t>
+      </w:r>
+    </w:p>
+    <w:p>
+      <w:pPr>
+        <w:ind w:firstLine="0"/>
+      </w:pPr>
+      <w:r>
+        <w:rPr>
+          <w:noProof/>
+        </w:rPr>
+        <w:drawing>
+          <wp:inline distT="0" distB="0" distL="0" distR="0" wp14:anchorId="2E790D07" wp14:editId="12D63C83">
+            <wp:extent cx="5159829" cy="2944795"/>
+            <wp:effectExtent l="0" t="0" r="3175" b="8255"/>
+            <wp:docPr id="5" name="Picture 5"/>
+            <wp:cNvGraphicFramePr>
+              <a:graphicFrameLocks xmlns:a="http://schemas.openxmlformats.org/drawingml/2006/main" noChangeAspect="1"/>
+            </wp:cNvGraphicFramePr>
+            <a:graphic xmlns:a="http://schemas.openxmlformats.org/drawingml/2006/main">
+              <a:graphicData uri="http://schemas.openxmlformats.org/drawingml/2006/picture">
+                <pic:pic xmlns:pic="http://schemas.openxmlformats.org/drawingml/2006/picture">
+                  <pic:nvPicPr>
+                    <pic:cNvPr id="1" name=""/>
+                    <pic:cNvPicPr/>
+                  </pic:nvPicPr>
+                  <pic:blipFill>
+                    <a:blip r:embed="rId9"/>
+                    <a:stretch>
+                      <a:fillRect/>
+                    </a:stretch>
+                  </pic:blipFill>
+                  <pic:spPr>
+                    <a:xfrm>
+                      <a:off x="0" y="0"/>
+                      <a:ext cx="5168890" cy="2949967"/>
+                    </a:xfrm>
+                    <a:prstGeom prst="rect">
+                      <a:avLst/>
+                    </a:prstGeom>
+                  </pic:spPr>
+                </pic:pic>
+              </a:graphicData>
+            </a:graphic>
+          </wp:inline>
+        </w:drawing>
+      </w:r>
+    </w:p>
+    <w:p>
+      <w:r>
+        <w:t>Sau khi tạo view, code sẽ tự động sinh ra giống hình</w:t>
+      </w:r>
+    </w:p>
+    <w:p>
+      <w:r>
+        <w:rPr>
+          <w:noProof/>
+        </w:rPr>
+        <w:lastRenderedPageBreak/>
+        <w:drawing>
+          <wp:inline distT="0" distB="0" distL="0" distR="0" wp14:anchorId="75752FDF" wp14:editId="2BBA833C">
+            <wp:extent cx="4771429" cy="5285714"/>
+            <wp:effectExtent l="0" t="0" r="0" b="0"/>
+            <wp:docPr id="6" name="Picture 6"/>
+            <wp:cNvGraphicFramePr>
+              <a:graphicFrameLocks xmlns:a="http://schemas.openxmlformats.org/drawingml/2006/main" noChangeAspect="1"/>
+            </wp:cNvGraphicFramePr>
+            <a:graphic xmlns:a="http://schemas.openxmlformats.org/drawingml/2006/main">
+              <a:graphicData uri="http://schemas.openxmlformats.org/drawingml/2006/picture">
+                <pic:pic xmlns:pic="http://schemas.openxmlformats.org/drawingml/2006/picture">
+                  <pic:nvPicPr>
+                    <pic:cNvPr id="1" name=""/>
+                    <pic:cNvPicPr/>
+                  </pic:nvPicPr>
+                  <pic:blipFill>
+                    <a:blip r:embed="rId10"/>
+                    <a:stretch>
+                      <a:fillRect/>
+                    </a:stretch>
+                  </pic:blipFill>
+                  <pic:spPr>
+                    <a:xfrm>
+                      <a:off x="0" y="0"/>
+                      <a:ext cx="4771429" cy="5285714"/>
+                    </a:xfrm>
+                    <a:prstGeom prst="rect">
+                      <a:avLst/>
+                    </a:prstGeom>
+                  </pic:spPr>
+                </pic:pic>
+              </a:graphicData>
+            </a:graphic>
+          </wp:inline>
+        </w:drawing>
+      </w:r>
+    </w:p>
+    <w:p>
+      <w:r>
+        <w:t>Chạy F5 để xem kết quả</w:t>
+      </w:r>
+    </w:p>
+    <w:p>
+      <w:r>
+        <w:rPr>
+          <w:rStyle w:val="Heading1Char"/>
+        </w:rPr>
         <w:t>Yêu cầu 02:</w:t>
       </w:r>
       <w:r>
-        <w:t xml:space="preserve"> Hiển thị dữ liệu giống yêu cầu 1 </w:t>
-      </w:r>
-      <w:proofErr w:type="spellStart"/>
-      <w:r>
-        <w:t>tuy</w:t>
-      </w:r>
-      <w:proofErr w:type="spellEnd"/>
-      <w:r>
+        <w:t xml:space="preserve"> Hiển thị dữ liệu giống yêu cầu 1 tuy nhiên dữ liệu lấy từ Database.</w:t>
+      </w:r>
+    </w:p>
+    <w:p>
+      <w:r>
+        <w:t>Chuẩn bị data</w:t>
+      </w:r>
+    </w:p>
+    <w:p>
+      <w:pPr>
+        <w:pStyle w:val="ListParagraph"/>
+        <w:numPr>
+          <w:ilvl w:val="0"/>
+          <w:numId w:val="27"/>
+        </w:numPr>
+      </w:pPr>
+      <w:r>
+        <w:t>Trong SQL server tạo database như sau:</w:t>
+      </w:r>
+    </w:p>
+    <w:p>
+      <w:pPr>
+        <w:pStyle w:val="code"/>
+        <w:rPr>
+          <w:noProof/>
+        </w:rPr>
+      </w:pPr>
+      <w:r>
+        <w:rPr>
+          <w:noProof/>
+          <w:color w:val="0000FF"/>
+        </w:rPr>
+        <w:t>CREATE</w:t>
+      </w:r>
+      <w:r>
+        <w:rPr>
+          <w:noProof/>
+        </w:rPr>
         <w:t xml:space="preserve"> </w:t>
       </w:r>
-      <w:proofErr w:type="spellStart"/>
-      <w:r>
-        <w:t>nhiên</w:t>
-      </w:r>
-      <w:proofErr w:type="spellEnd"/>
-      <w:r>
-        <w:t xml:space="preserve"> dữ liệu lấy từ Database.</w:t>
+      <w:r>
+        <w:rPr>
+          <w:noProof/>
+          <w:color w:val="0000FF"/>
+        </w:rPr>
+        <w:t>DATABASE</w:t>
+      </w:r>
+      <w:r>
+        <w:rPr>
+          <w:noProof/>
+        </w:rPr>
+        <w:t xml:space="preserve"> QuanLySinhVien</w:t>
+      </w:r>
+    </w:p>
+    <w:p>
+      <w:pPr>
+        <w:pStyle w:val="code"/>
+        <w:rPr>
+          <w:noProof/>
+        </w:rPr>
+      </w:pPr>
+      <w:r>
+        <w:rPr>
+          <w:noProof/>
+          <w:color w:val="0000FF"/>
+        </w:rPr>
+        <w:t>GO</w:t>
+      </w:r>
+      <w:r>
+        <w:rPr>
+          <w:noProof/>
+        </w:rPr>
+        <w:t xml:space="preserve"> </w:t>
+      </w:r>
+    </w:p>
+    <w:p>
+      <w:pPr>
+        <w:pStyle w:val="code"/>
+        <w:rPr>
+          <w:noProof/>
+        </w:rPr>
+      </w:pPr>
+      <w:r>
+        <w:rPr>
+          <w:noProof/>
+          <w:color w:val="0000FF"/>
+        </w:rPr>
+        <w:t>USE</w:t>
+      </w:r>
+      <w:r>
+        <w:rPr>
+          <w:noProof/>
+        </w:rPr>
+        <w:t xml:space="preserve"> QuanLySinhVien</w:t>
+      </w:r>
+    </w:p>
+    <w:p>
+      <w:pPr>
+        <w:pStyle w:val="code"/>
+        <w:rPr>
+          <w:noProof/>
+          <w:color w:val="0000FF"/>
+        </w:rPr>
+      </w:pPr>
+      <w:r>
+        <w:rPr>
+          <w:noProof/>
+          <w:color w:val="0000FF"/>
+        </w:rPr>
+        <w:t>GO</w:t>
+      </w:r>
+    </w:p>
+    <w:p>
+      <w:pPr>
+        <w:pStyle w:val="code"/>
+        <w:rPr>
+          <w:noProof/>
+          <w:color w:val="808080"/>
+        </w:rPr>
+      </w:pPr>
+      <w:r>
+        <w:rPr>
+          <w:noProof/>
+          <w:color w:val="0000FF"/>
+        </w:rPr>
+        <w:t>CREATE</w:t>
+      </w:r>
+      <w:r>
+        <w:rPr>
+          <w:noProof/>
+        </w:rPr>
+        <w:t xml:space="preserve"> </w:t>
+      </w:r>
+      <w:r>
+        <w:rPr>
+          <w:noProof/>
+          <w:color w:val="0000FF"/>
+        </w:rPr>
+        <w:t>TABLE</w:t>
+      </w:r>
+      <w:r>
+        <w:rPr>
+          <w:noProof/>
+        </w:rPr>
+        <w:t xml:space="preserve"> Student</w:t>
+      </w:r>
+      <w:r>
+        <w:rPr>
+          <w:noProof/>
+          <w:color w:val="808080"/>
+        </w:rPr>
+        <w:t>(</w:t>
+      </w:r>
+    </w:p>
+    <w:p>
+      <w:pPr>
+        <w:pStyle w:val="code"/>
+        <w:rPr>
+          <w:noProof/>
+          <w:color w:val="808080"/>
+        </w:rPr>
+      </w:pPr>
+      <w:r>
+        <w:rPr>
+          <w:noProof/>
+        </w:rPr>
+        <w:lastRenderedPageBreak/>
+        <w:tab/>
+        <w:t xml:space="preserve">StudentID </w:t>
+      </w:r>
+      <w:r>
+        <w:rPr>
+          <w:noProof/>
+          <w:color w:val="0000FF"/>
+        </w:rPr>
+        <w:t>VARCHAR</w:t>
+      </w:r>
+      <w:r>
+        <w:rPr>
+          <w:noProof/>
+          <w:color w:val="808080"/>
+        </w:rPr>
+        <w:t>(</w:t>
+      </w:r>
+      <w:r>
+        <w:rPr>
+          <w:noProof/>
+        </w:rPr>
+        <w:t>9</w:t>
+      </w:r>
+      <w:r>
+        <w:rPr>
+          <w:noProof/>
+          <w:color w:val="808080"/>
+        </w:rPr>
+        <w:t>)</w:t>
+      </w:r>
+      <w:r>
+        <w:rPr>
+          <w:noProof/>
+        </w:rPr>
+        <w:t xml:space="preserve"> </w:t>
+      </w:r>
+      <w:r>
+        <w:rPr>
+          <w:noProof/>
+          <w:color w:val="0000FF"/>
+        </w:rPr>
+        <w:t>PRIMARY</w:t>
+      </w:r>
+      <w:r>
+        <w:rPr>
+          <w:noProof/>
+        </w:rPr>
+        <w:t xml:space="preserve"> </w:t>
+      </w:r>
+      <w:r>
+        <w:rPr>
+          <w:noProof/>
+          <w:color w:val="0000FF"/>
+        </w:rPr>
+        <w:t>KEY</w:t>
+      </w:r>
+      <w:r>
+        <w:rPr>
+          <w:noProof/>
+        </w:rPr>
+        <w:t xml:space="preserve"> </w:t>
+      </w:r>
+      <w:r>
+        <w:rPr>
+          <w:noProof/>
+          <w:color w:val="808080"/>
+        </w:rPr>
+        <w:t>NOT</w:t>
+      </w:r>
+      <w:r>
+        <w:rPr>
+          <w:noProof/>
+        </w:rPr>
+        <w:t xml:space="preserve"> </w:t>
+      </w:r>
+      <w:r>
+        <w:rPr>
+          <w:noProof/>
+          <w:color w:val="808080"/>
+        </w:rPr>
+        <w:t>NULL,</w:t>
+      </w:r>
+    </w:p>
+    <w:p>
+      <w:pPr>
+        <w:pStyle w:val="code"/>
+        <w:rPr>
+          <w:noProof/>
+          <w:color w:val="808080"/>
+        </w:rPr>
+      </w:pPr>
+      <w:r>
+        <w:rPr>
+          <w:noProof/>
+        </w:rPr>
+        <w:tab/>
+        <w:t xml:space="preserve">StudentName </w:t>
+      </w:r>
+      <w:r>
+        <w:rPr>
+          <w:noProof/>
+          <w:color w:val="0000FF"/>
+        </w:rPr>
+        <w:t>NVARCHAR</w:t>
+      </w:r>
+      <w:r>
+        <w:rPr>
+          <w:noProof/>
+          <w:color w:val="808080"/>
+        </w:rPr>
+        <w:t>(</w:t>
+      </w:r>
+      <w:r>
+        <w:rPr>
+          <w:noProof/>
+        </w:rPr>
+        <w:t>100</w:t>
+      </w:r>
+      <w:r>
+        <w:rPr>
+          <w:noProof/>
+          <w:color w:val="808080"/>
+        </w:rPr>
+        <w:t>)</w:t>
+      </w:r>
+      <w:r>
+        <w:rPr>
+          <w:noProof/>
+        </w:rPr>
+        <w:t xml:space="preserve"> </w:t>
+      </w:r>
+      <w:r>
+        <w:rPr>
+          <w:noProof/>
+          <w:color w:val="808080"/>
+        </w:rPr>
+        <w:t>NOT</w:t>
+      </w:r>
+      <w:r>
+        <w:rPr>
+          <w:noProof/>
+        </w:rPr>
+        <w:t xml:space="preserve"> </w:t>
+      </w:r>
+      <w:r>
+        <w:rPr>
+          <w:noProof/>
+          <w:color w:val="808080"/>
+        </w:rPr>
+        <w:t>NULL,</w:t>
+      </w:r>
+    </w:p>
+    <w:p>
+      <w:pPr>
+        <w:pStyle w:val="code"/>
+        <w:rPr>
+          <w:noProof/>
+          <w:color w:val="808080"/>
+        </w:rPr>
+      </w:pPr>
+      <w:r>
+        <w:rPr>
+          <w:noProof/>
+        </w:rPr>
+        <w:tab/>
+        <w:t xml:space="preserve">Sex </w:t>
+      </w:r>
+      <w:r>
+        <w:rPr>
+          <w:noProof/>
+          <w:color w:val="0000FF"/>
+        </w:rPr>
+        <w:t>BIT</w:t>
+      </w:r>
+      <w:r>
+        <w:rPr>
+          <w:noProof/>
+        </w:rPr>
+        <w:t xml:space="preserve"> </w:t>
+      </w:r>
+      <w:r>
+        <w:rPr>
+          <w:noProof/>
+          <w:color w:val="808080"/>
+        </w:rPr>
+        <w:t>NOT</w:t>
+      </w:r>
+      <w:r>
+        <w:rPr>
+          <w:noProof/>
+        </w:rPr>
+        <w:t xml:space="preserve"> </w:t>
+      </w:r>
+      <w:r>
+        <w:rPr>
+          <w:noProof/>
+          <w:color w:val="808080"/>
+        </w:rPr>
+        <w:t>NULL</w:t>
+      </w:r>
+      <w:r>
+        <w:rPr>
+          <w:noProof/>
+        </w:rPr>
+        <w:t xml:space="preserve"> </w:t>
+      </w:r>
+      <w:r>
+        <w:rPr>
+          <w:noProof/>
+          <w:color w:val="0000FF"/>
+        </w:rPr>
+        <w:t>DEFAULT</w:t>
+      </w:r>
+      <w:r>
+        <w:rPr>
+          <w:noProof/>
+          <w:color w:val="808080"/>
+        </w:rPr>
+        <w:t>(</w:t>
+      </w:r>
+      <w:r>
+        <w:rPr>
+          <w:noProof/>
+        </w:rPr>
+        <w:t>0</w:t>
+      </w:r>
+      <w:r>
+        <w:rPr>
+          <w:noProof/>
+          <w:color w:val="808080"/>
+        </w:rPr>
+        <w:t>),</w:t>
+      </w:r>
+    </w:p>
+    <w:p>
+      <w:pPr>
+        <w:pStyle w:val="code"/>
+        <w:rPr>
+          <w:noProof/>
+          <w:color w:val="808080"/>
+        </w:rPr>
+      </w:pPr>
+      <w:r>
+        <w:rPr>
+          <w:noProof/>
+        </w:rPr>
+        <w:tab/>
+        <w:t xml:space="preserve">BirthDay </w:t>
+      </w:r>
+      <w:r>
+        <w:rPr>
+          <w:noProof/>
+          <w:color w:val="0000FF"/>
+        </w:rPr>
+        <w:t>DATE</w:t>
+      </w:r>
+      <w:r>
+        <w:rPr>
+          <w:noProof/>
+          <w:color w:val="808080"/>
+        </w:rPr>
+        <w:t>,</w:t>
+      </w:r>
+    </w:p>
+    <w:p>
+      <w:pPr>
+        <w:pStyle w:val="code"/>
+        <w:rPr>
+          <w:noProof/>
+          <w:color w:val="808080"/>
+        </w:rPr>
+      </w:pPr>
+      <w:r>
+        <w:rPr>
+          <w:noProof/>
+        </w:rPr>
+        <w:tab/>
+      </w:r>
+      <w:r>
+        <w:rPr>
+          <w:noProof/>
+          <w:color w:val="0000FF"/>
+        </w:rPr>
+        <w:t>Address</w:t>
+      </w:r>
+      <w:r>
+        <w:rPr>
+          <w:noProof/>
+        </w:rPr>
+        <w:t xml:space="preserve"> </w:t>
+      </w:r>
+      <w:r>
+        <w:rPr>
+          <w:noProof/>
+          <w:color w:val="0000FF"/>
+        </w:rPr>
+        <w:t>NVARCHAR</w:t>
+      </w:r>
+      <w:r>
+        <w:rPr>
+          <w:noProof/>
+          <w:color w:val="808080"/>
+        </w:rPr>
+        <w:t>(</w:t>
+      </w:r>
+      <w:r>
+        <w:rPr>
+          <w:noProof/>
+        </w:rPr>
+        <w:t>100</w:t>
+      </w:r>
+      <w:r>
+        <w:rPr>
+          <w:noProof/>
+          <w:color w:val="808080"/>
+        </w:rPr>
+        <w:t>)</w:t>
+      </w:r>
+    </w:p>
+    <w:p>
+      <w:pPr>
+        <w:pStyle w:val="code"/>
+        <w:rPr>
+          <w:noProof/>
+          <w:color w:val="808080"/>
+        </w:rPr>
+      </w:pPr>
+      <w:r>
+        <w:rPr>
+          <w:noProof/>
+          <w:color w:val="808080"/>
+        </w:rPr>
+        <w:t>)</w:t>
+      </w:r>
+    </w:p>
+    <w:p>
+      <w:pPr>
+        <w:pStyle w:val="code"/>
+        <w:rPr>
+          <w:noProof/>
+          <w:color w:val="808080"/>
+        </w:rPr>
+      </w:pPr>
+      <w:r>
+        <w:rPr>
+          <w:noProof/>
+          <w:color w:val="0000FF"/>
+        </w:rPr>
+        <w:t>INSERT</w:t>
+      </w:r>
+      <w:r>
+        <w:rPr>
+          <w:noProof/>
+        </w:rPr>
+        <w:t xml:space="preserve"> </w:t>
+      </w:r>
+      <w:r>
+        <w:rPr>
+          <w:noProof/>
+          <w:color w:val="0000FF"/>
+        </w:rPr>
+        <w:t>INTO</w:t>
+      </w:r>
+      <w:r>
+        <w:rPr>
+          <w:noProof/>
+        </w:rPr>
+        <w:t xml:space="preserve"> Student</w:t>
+      </w:r>
+      <w:r>
+        <w:rPr>
+          <w:noProof/>
+          <w:color w:val="808080"/>
+        </w:rPr>
+        <w:t>(</w:t>
+      </w:r>
+      <w:r>
+        <w:rPr>
+          <w:noProof/>
+        </w:rPr>
+        <w:t>StudentID</w:t>
+      </w:r>
+      <w:r>
+        <w:rPr>
+          <w:noProof/>
+          <w:color w:val="808080"/>
+        </w:rPr>
+        <w:t>,</w:t>
+      </w:r>
+      <w:r>
+        <w:rPr>
+          <w:noProof/>
+        </w:rPr>
+        <w:t xml:space="preserve"> StudentName</w:t>
+      </w:r>
+      <w:r>
+        <w:rPr>
+          <w:noProof/>
+          <w:color w:val="808080"/>
+        </w:rPr>
+        <w:t>,</w:t>
+      </w:r>
+      <w:r>
+        <w:rPr>
+          <w:noProof/>
+        </w:rPr>
+        <w:t xml:space="preserve"> Sex</w:t>
+      </w:r>
+      <w:r>
+        <w:rPr>
+          <w:noProof/>
+          <w:color w:val="808080"/>
+        </w:rPr>
+        <w:t>,</w:t>
+      </w:r>
+      <w:r>
+        <w:rPr>
+          <w:noProof/>
+        </w:rPr>
+        <w:t xml:space="preserve"> BirthDay</w:t>
+      </w:r>
+      <w:r>
+        <w:rPr>
+          <w:noProof/>
+          <w:color w:val="808080"/>
+        </w:rPr>
+        <w:t>,</w:t>
+      </w:r>
+      <w:r>
+        <w:rPr>
+          <w:noProof/>
+        </w:rPr>
+        <w:t xml:space="preserve"> </w:t>
+      </w:r>
+      <w:r>
+        <w:rPr>
+          <w:noProof/>
+          <w:color w:val="0000FF"/>
+        </w:rPr>
+        <w:t>Address</w:t>
+      </w:r>
+      <w:r>
+        <w:rPr>
+          <w:noProof/>
+          <w:color w:val="808080"/>
+        </w:rPr>
+        <w:t>)</w:t>
+      </w:r>
+    </w:p>
+    <w:p>
+      <w:pPr>
+        <w:pStyle w:val="code"/>
+        <w:rPr>
+          <w:noProof/>
+          <w:color w:val="808080"/>
+        </w:rPr>
+      </w:pPr>
+      <w:r>
+        <w:rPr>
+          <w:noProof/>
+          <w:color w:val="0000FF"/>
+        </w:rPr>
+        <w:t>VALUES</w:t>
+      </w:r>
+      <w:r>
+        <w:rPr>
+          <w:noProof/>
+          <w:color w:val="808080"/>
+        </w:rPr>
+        <w:t>(</w:t>
+      </w:r>
+      <w:r>
+        <w:rPr>
+          <w:noProof/>
+          <w:color w:val="FF0000"/>
+        </w:rPr>
+        <w:t>'118000123'</w:t>
+      </w:r>
+      <w:r>
+        <w:rPr>
+          <w:noProof/>
+          <w:color w:val="808080"/>
+        </w:rPr>
+        <w:t>,</w:t>
+      </w:r>
+      <w:r>
+        <w:rPr>
+          <w:noProof/>
+          <w:color w:val="FF0000"/>
+        </w:rPr>
+        <w:t>N'NGuyễn Minh Phúc'</w:t>
+      </w:r>
+      <w:r>
+        <w:rPr>
+          <w:noProof/>
+          <w:color w:val="808080"/>
+        </w:rPr>
+        <w:t>,</w:t>
+      </w:r>
+      <w:r>
+        <w:rPr>
+          <w:noProof/>
+        </w:rPr>
+        <w:t>1</w:t>
+      </w:r>
+      <w:r>
+        <w:rPr>
+          <w:noProof/>
+          <w:color w:val="808080"/>
+        </w:rPr>
+        <w:t>,</w:t>
+      </w:r>
+      <w:r>
+        <w:rPr>
+          <w:noProof/>
+          <w:color w:val="FF0000"/>
+        </w:rPr>
+        <w:t>'2001-9-5'</w:t>
+      </w:r>
+      <w:r>
+        <w:rPr>
+          <w:noProof/>
+          <w:color w:val="808080"/>
+        </w:rPr>
+        <w:t>,</w:t>
+      </w:r>
+      <w:r>
+        <w:rPr>
+          <w:noProof/>
+          <w:color w:val="FF0000"/>
+        </w:rPr>
+        <w:t>'Đồng Nai'</w:t>
+      </w:r>
+      <w:r>
+        <w:rPr>
+          <w:noProof/>
+          <w:color w:val="808080"/>
+        </w:rPr>
+        <w:t>),</w:t>
+      </w:r>
+    </w:p>
+    <w:p>
+      <w:pPr>
+        <w:pStyle w:val="code"/>
+        <w:rPr>
+          <w:noProof/>
+          <w:color w:val="808080"/>
+        </w:rPr>
+      </w:pPr>
+      <w:r>
+        <w:rPr>
+          <w:noProof/>
+          <w:color w:val="808080"/>
+        </w:rPr>
+        <w:t>(</w:t>
+      </w:r>
+      <w:r>
+        <w:rPr>
+          <w:noProof/>
+          <w:color w:val="FF0000"/>
+        </w:rPr>
+        <w:t>'118000124'</w:t>
+      </w:r>
+      <w:r>
+        <w:rPr>
+          <w:noProof/>
+          <w:color w:val="808080"/>
+        </w:rPr>
+        <w:t>,</w:t>
+      </w:r>
+      <w:r>
+        <w:rPr>
+          <w:noProof/>
+          <w:color w:val="FF0000"/>
+        </w:rPr>
+        <w:t>N'</w:t>
+      </w:r>
+      <w:r>
+        <w:rPr>
+          <w:noProof/>
+          <w:color w:val="FF0000"/>
+        </w:rPr>
+        <w:t>Phạm Bảo Huỳnh</w:t>
+      </w:r>
+      <w:r>
+        <w:rPr>
+          <w:noProof/>
+          <w:color w:val="808080"/>
+        </w:rPr>
+        <w:t>,</w:t>
+      </w:r>
+      <w:r>
+        <w:rPr>
+          <w:noProof/>
+        </w:rPr>
+        <w:t>1</w:t>
+      </w:r>
+      <w:r>
+        <w:rPr>
+          <w:noProof/>
+          <w:color w:val="808080"/>
+        </w:rPr>
+        <w:t>,</w:t>
+      </w:r>
+      <w:r>
+        <w:rPr>
+          <w:noProof/>
+          <w:color w:val="FF0000"/>
+        </w:rPr>
+        <w:t>'2002-9-5'</w:t>
+      </w:r>
+      <w:r>
+        <w:rPr>
+          <w:noProof/>
+          <w:color w:val="808080"/>
+        </w:rPr>
+        <w:t>,</w:t>
+      </w:r>
+      <w:r>
+        <w:rPr>
+          <w:noProof/>
+          <w:color w:val="FF0000"/>
+        </w:rPr>
+        <w:t>'Đồng Nai'</w:t>
+      </w:r>
+      <w:r>
+        <w:rPr>
+          <w:noProof/>
+          <w:color w:val="808080"/>
+        </w:rPr>
+        <w:t>),</w:t>
+      </w:r>
+    </w:p>
+    <w:p>
+      <w:pPr>
+        <w:pStyle w:val="code"/>
+        <w:rPr>
+          <w:noProof/>
+          <w:color w:val="808080"/>
+        </w:rPr>
+      </w:pPr>
+      <w:r>
+        <w:rPr>
+          <w:noProof/>
+          <w:color w:val="808080"/>
+        </w:rPr>
+        <w:t>(</w:t>
+      </w:r>
+      <w:r>
+        <w:rPr>
+          <w:noProof/>
+          <w:color w:val="FF0000"/>
+        </w:rPr>
+        <w:t>'118000125'</w:t>
+      </w:r>
+      <w:r>
+        <w:rPr>
+          <w:noProof/>
+          <w:color w:val="808080"/>
+        </w:rPr>
+        <w:t>,</w:t>
+      </w:r>
+      <w:r>
+        <w:rPr>
+          <w:noProof/>
+          <w:color w:val="FF0000"/>
+        </w:rPr>
+        <w:t>N'N</w:t>
+      </w:r>
+      <w:r>
+        <w:rPr>
+          <w:noProof/>
+          <w:color w:val="FF0000"/>
+        </w:rPr>
+        <w:t>g</w:t>
+      </w:r>
+      <w:r>
+        <w:rPr>
+          <w:noProof/>
+          <w:color w:val="FF0000"/>
+        </w:rPr>
+        <w:t xml:space="preserve">uyễn </w:t>
+      </w:r>
+      <w:r>
+        <w:rPr>
+          <w:noProof/>
+          <w:color w:val="FF0000"/>
+        </w:rPr>
+        <w:t>Hoàng Long</w:t>
+      </w:r>
+      <w:r>
+        <w:rPr>
+          <w:noProof/>
+          <w:color w:val="FF0000"/>
+        </w:rPr>
+        <w:t>'</w:t>
+      </w:r>
+      <w:r>
+        <w:rPr>
+          <w:noProof/>
+          <w:color w:val="808080"/>
+        </w:rPr>
+        <w:t>,</w:t>
+      </w:r>
+      <w:r>
+        <w:rPr>
+          <w:noProof/>
+        </w:rPr>
+        <w:t>1</w:t>
+      </w:r>
+      <w:r>
+        <w:rPr>
+          <w:noProof/>
+          <w:color w:val="808080"/>
+        </w:rPr>
+        <w:t>,</w:t>
+      </w:r>
+      <w:r>
+        <w:rPr>
+          <w:noProof/>
+          <w:color w:val="FF0000"/>
+        </w:rPr>
+        <w:t>'2003-9-5'</w:t>
+      </w:r>
+      <w:r>
+        <w:rPr>
+          <w:noProof/>
+          <w:color w:val="808080"/>
+        </w:rPr>
+        <w:t>,</w:t>
+      </w:r>
+      <w:r>
+        <w:rPr>
+          <w:noProof/>
+          <w:color w:val="FF0000"/>
+        </w:rPr>
+        <w:t>'Đồng Nai'</w:t>
+      </w:r>
+      <w:r>
+        <w:rPr>
+          <w:noProof/>
+          <w:color w:val="808080"/>
+        </w:rPr>
+        <w:t>),</w:t>
+      </w:r>
+    </w:p>
+    <w:p>
+      <w:pPr>
+        <w:pStyle w:val="code"/>
+        <w:rPr>
+          <w:noProof/>
+          <w:color w:val="808080"/>
+        </w:rPr>
+      </w:pPr>
+      <w:r>
+        <w:rPr>
+          <w:noProof/>
+          <w:color w:val="808080"/>
+        </w:rPr>
+        <w:t>(</w:t>
+      </w:r>
+      <w:r>
+        <w:rPr>
+          <w:noProof/>
+          <w:color w:val="FF0000"/>
+        </w:rPr>
+        <w:t>'118000126'</w:t>
+      </w:r>
+      <w:r>
+        <w:rPr>
+          <w:noProof/>
+          <w:color w:val="808080"/>
+        </w:rPr>
+        <w:t>,</w:t>
+      </w:r>
+      <w:r>
+        <w:rPr>
+          <w:noProof/>
+          <w:color w:val="FF0000"/>
+        </w:rPr>
+        <w:t>N'N</w:t>
+      </w:r>
+      <w:r>
+        <w:rPr>
+          <w:noProof/>
+          <w:color w:val="FF0000"/>
+        </w:rPr>
+        <w:t>g</w:t>
+      </w:r>
+      <w:r>
+        <w:rPr>
+          <w:noProof/>
+          <w:color w:val="FF0000"/>
+        </w:rPr>
+        <w:t>uyễn</w:t>
+      </w:r>
+      <w:r>
+        <w:rPr>
+          <w:noProof/>
+          <w:color w:val="FF0000"/>
+        </w:rPr>
+        <w:t xml:space="preserve"> Văn Huy Hoàng</w:t>
+      </w:r>
+      <w:r>
+        <w:rPr>
+          <w:noProof/>
+          <w:color w:val="FF0000"/>
+        </w:rPr>
+        <w:t>'</w:t>
+      </w:r>
+      <w:r>
+        <w:rPr>
+          <w:noProof/>
+          <w:color w:val="808080"/>
+        </w:rPr>
+        <w:t>,</w:t>
+      </w:r>
+      <w:r>
+        <w:rPr>
+          <w:noProof/>
+        </w:rPr>
+        <w:t>0</w:t>
+      </w:r>
+      <w:r>
+        <w:rPr>
+          <w:noProof/>
+          <w:color w:val="808080"/>
+        </w:rPr>
+        <w:t>,</w:t>
+      </w:r>
+      <w:r>
+        <w:rPr>
+          <w:noProof/>
+          <w:color w:val="FF0000"/>
+        </w:rPr>
+        <w:t>'2004-9-5'</w:t>
+      </w:r>
+      <w:r>
+        <w:rPr>
+          <w:noProof/>
+          <w:color w:val="808080"/>
+        </w:rPr>
+        <w:t>,</w:t>
+      </w:r>
+      <w:r>
+        <w:rPr>
+          <w:noProof/>
+          <w:color w:val="FF0000"/>
+        </w:rPr>
+        <w:t>'Bình Dương'</w:t>
+      </w:r>
+      <w:r>
+        <w:rPr>
+          <w:noProof/>
+          <w:color w:val="808080"/>
+        </w:rPr>
+        <w:t>),</w:t>
+      </w:r>
+    </w:p>
+    <w:p>
+      <w:pPr>
+        <w:pStyle w:val="code"/>
+        <w:rPr>
+          <w:noProof/>
+          <w:color w:val="808080"/>
+        </w:rPr>
+      </w:pPr>
+      <w:r>
+        <w:rPr>
+          <w:noProof/>
+          <w:color w:val="808080"/>
+        </w:rPr>
+        <w:t>(</w:t>
+      </w:r>
+      <w:r>
+        <w:rPr>
+          <w:noProof/>
+          <w:color w:val="FF0000"/>
+        </w:rPr>
+        <w:t>'118000127'</w:t>
+      </w:r>
+      <w:r>
+        <w:rPr>
+          <w:noProof/>
+          <w:color w:val="808080"/>
+        </w:rPr>
+        <w:t>,</w:t>
+      </w:r>
+      <w:r>
+        <w:rPr>
+          <w:noProof/>
+          <w:color w:val="FF0000"/>
+        </w:rPr>
+        <w:t>N'</w:t>
+      </w:r>
+      <w:r>
+        <w:rPr>
+          <w:noProof/>
+          <w:color w:val="FF0000"/>
+        </w:rPr>
+        <w:t>Phạm Thành Long</w:t>
+      </w:r>
+      <w:r>
+        <w:rPr>
+          <w:noProof/>
+          <w:color w:val="FF0000"/>
+        </w:rPr>
+        <w:t>'</w:t>
+      </w:r>
+      <w:r>
+        <w:rPr>
+          <w:noProof/>
+          <w:color w:val="808080"/>
+        </w:rPr>
+        <w:t>,</w:t>
+      </w:r>
+      <w:r>
+        <w:rPr>
+          <w:noProof/>
+        </w:rPr>
+        <w:t>0</w:t>
+      </w:r>
+      <w:r>
+        <w:rPr>
+          <w:noProof/>
+          <w:color w:val="808080"/>
+        </w:rPr>
+        <w:t>,</w:t>
+      </w:r>
+      <w:r>
+        <w:rPr>
+          <w:noProof/>
+          <w:color w:val="FF0000"/>
+        </w:rPr>
+        <w:t>'2005-9-5'</w:t>
+      </w:r>
+      <w:r>
+        <w:rPr>
+          <w:noProof/>
+          <w:color w:val="808080"/>
+        </w:rPr>
+        <w:t>,</w:t>
+      </w:r>
+      <w:r>
+        <w:rPr>
+          <w:noProof/>
+          <w:color w:val="FF0000"/>
+        </w:rPr>
+        <w:t>'Đồng Nai'</w:t>
+      </w:r>
+      <w:r>
+        <w:rPr>
+          <w:noProof/>
+          <w:color w:val="808080"/>
+        </w:rPr>
+        <w:t>)</w:t>
+      </w:r>
+    </w:p>
+    <w:p>
+      <w:pPr>
+        <w:pStyle w:val="code"/>
+        <w:rPr>
+          <w:noProof/>
+          <w:color w:val="0000FF"/>
+        </w:rPr>
+      </w:pPr>
+      <w:r>
+        <w:rPr>
+          <w:noProof/>
+          <w:color w:val="0000FF"/>
+        </w:rPr>
+        <w:t>GO</w:t>
+      </w:r>
+    </w:p>
+    <w:p>
+      <w:pPr>
+        <w:pStyle w:val="code"/>
+        <w:rPr>
+          <w:noProof/>
+          <w:color w:val="0000FF"/>
+        </w:rPr>
+      </w:pPr>
+      <w:r>
+        <w:rPr>
+          <w:noProof/>
+          <w:color w:val="0000FF"/>
+        </w:rPr>
+        <w:t>--Tạo thủ tục lấy danh sách sinh viên trong bảng sinh viên.</w:t>
+      </w:r>
+    </w:p>
+    <w:p>
+      <w:pPr>
+        <w:pStyle w:val="code"/>
+        <w:rPr>
+          <w:noProof/>
+        </w:rPr>
+      </w:pPr>
+      <w:r>
+        <w:rPr>
+          <w:noProof/>
+          <w:color w:val="0000FF"/>
+        </w:rPr>
+        <w:t>CREATE</w:t>
+      </w:r>
+      <w:r>
+        <w:rPr>
+          <w:noProof/>
+        </w:rPr>
+        <w:t xml:space="preserve"> </w:t>
+      </w:r>
+      <w:r>
+        <w:rPr>
+          <w:noProof/>
+          <w:color w:val="0000FF"/>
+        </w:rPr>
+        <w:t>PROC</w:t>
+      </w:r>
+      <w:r>
+        <w:rPr>
+          <w:noProof/>
+        </w:rPr>
+        <w:t xml:space="preserve"> PSP_Student_GetStudents</w:t>
+      </w:r>
+    </w:p>
+    <w:p>
+      <w:pPr>
+        <w:pStyle w:val="code"/>
+        <w:rPr>
+          <w:noProof/>
+          <w:color w:val="0000FF"/>
+        </w:rPr>
+      </w:pPr>
+      <w:r>
+        <w:rPr>
+          <w:noProof/>
+          <w:color w:val="0000FF"/>
+        </w:rPr>
+        <w:t>AS</w:t>
+      </w:r>
+    </w:p>
+    <w:p>
+      <w:pPr>
+        <w:pStyle w:val="code"/>
+        <w:rPr>
+          <w:noProof/>
+          <w:color w:val="0000FF"/>
+        </w:rPr>
+      </w:pPr>
+      <w:r>
+        <w:rPr>
+          <w:noProof/>
+          <w:color w:val="0000FF"/>
+        </w:rPr>
+        <w:t>SELECT</w:t>
+      </w:r>
+      <w:r>
+        <w:rPr>
+          <w:noProof/>
+        </w:rPr>
+        <w:t xml:space="preserve"> StudentID</w:t>
+      </w:r>
+      <w:r>
+        <w:rPr>
+          <w:noProof/>
+          <w:color w:val="808080"/>
+        </w:rPr>
+        <w:t>,</w:t>
+      </w:r>
+      <w:r>
+        <w:rPr>
+          <w:noProof/>
+        </w:rPr>
+        <w:t xml:space="preserve"> StudentName</w:t>
+      </w:r>
+      <w:r>
+        <w:rPr>
+          <w:noProof/>
+          <w:color w:val="808080"/>
+        </w:rPr>
+        <w:t>,</w:t>
+      </w:r>
+      <w:r>
+        <w:rPr>
+          <w:noProof/>
+        </w:rPr>
+        <w:t xml:space="preserve"> Sex</w:t>
+      </w:r>
+      <w:r>
+        <w:rPr>
+          <w:noProof/>
+          <w:color w:val="808080"/>
+        </w:rPr>
+        <w:t>,</w:t>
+      </w:r>
+      <w:r>
+        <w:rPr>
+          <w:noProof/>
+        </w:rPr>
+        <w:t xml:space="preserve"> BirthDay</w:t>
+      </w:r>
+      <w:r>
+        <w:rPr>
+          <w:noProof/>
+          <w:color w:val="808080"/>
+        </w:rPr>
+        <w:t>,</w:t>
+      </w:r>
+      <w:r>
+        <w:rPr>
+          <w:noProof/>
+        </w:rPr>
+        <w:t xml:space="preserve"> </w:t>
+      </w:r>
+      <w:r>
+        <w:rPr>
+          <w:noProof/>
+          <w:color w:val="0000FF"/>
+        </w:rPr>
+        <w:t>Address</w:t>
+      </w:r>
+    </w:p>
+    <w:p>
+      <w:pPr>
+        <w:pStyle w:val="code"/>
+        <w:rPr>
+          <w:noProof/>
+        </w:rPr>
+      </w:pPr>
+      <w:r>
+        <w:rPr>
+          <w:noProof/>
+          <w:color w:val="0000FF"/>
+        </w:rPr>
+        <w:t>FROM</w:t>
+      </w:r>
+      <w:r>
+        <w:rPr>
+          <w:noProof/>
+        </w:rPr>
+        <w:t xml:space="preserve"> dbo</w:t>
+      </w:r>
+      <w:r>
+        <w:rPr>
+          <w:noProof/>
+          <w:color w:val="808080"/>
+        </w:rPr>
+        <w:t>.</w:t>
+      </w:r>
+      <w:r>
+        <w:rPr>
+          <w:noProof/>
+        </w:rPr>
+        <w:t>Student</w:t>
+      </w:r>
+    </w:p>
+    <w:p>
+      <w:pPr>
+        <w:pStyle w:val="code"/>
+        <w:rPr>
+          <w:noProof/>
+        </w:rPr>
+      </w:pPr>
+    </w:p>
+    <w:p>
+      <w:pPr>
+        <w:pStyle w:val="ListParagraph"/>
+        <w:numPr>
+          <w:ilvl w:val="0"/>
+          <w:numId w:val="27"/>
+        </w:numPr>
+      </w:pPr>
+      <w:r>
+        <w:t xml:space="preserve">Trong thư mục </w:t>
+      </w:r>
+      <w:r>
+        <w:t>Models</w:t>
+      </w:r>
+      <w:r>
+        <w:t xml:space="preserve"> vẫn sử dụng hai lớp Student và StudentDB.</w:t>
+      </w:r>
+    </w:p>
+    <w:p>
+      <w:pPr>
+        <w:ind w:left="289" w:firstLine="0"/>
+      </w:pPr>
+      <w:r>
+        <w:drawing>
+          <wp:inline distT="0" distB="0" distL="0" distR="0" wp14:anchorId="629E505C" wp14:editId="6E7DC10C">
+            <wp:extent cx="2587451" cy="2591666"/>
+            <wp:effectExtent l="0" t="0" r="3810" b="0"/>
+            <wp:docPr id="11" name="Picture 11"/>
+            <wp:cNvGraphicFramePr>
+              <a:graphicFrameLocks xmlns:a="http://schemas.openxmlformats.org/drawingml/2006/main" noChangeAspect="1"/>
+            </wp:cNvGraphicFramePr>
+            <a:graphic xmlns:a="http://schemas.openxmlformats.org/drawingml/2006/main">
+              <a:graphicData uri="http://schemas.openxmlformats.org/drawingml/2006/picture">
+                <pic:pic xmlns:pic="http://schemas.openxmlformats.org/drawingml/2006/picture">
+                  <pic:nvPicPr>
+                    <pic:cNvPr id="1" name=""/>
+                    <pic:cNvPicPr/>
+                  </pic:nvPicPr>
+                  <pic:blipFill>
+                    <a:blip r:embed="rId7"/>
+                    <a:stretch>
+                      <a:fillRect/>
+                    </a:stretch>
+                  </pic:blipFill>
+                  <pic:spPr>
+                    <a:xfrm>
+                      <a:off x="0" y="0"/>
+                      <a:ext cx="2626342" cy="2630620"/>
+                    </a:xfrm>
+                    <a:prstGeom prst="rect">
+                      <a:avLst/>
+                    </a:prstGeom>
+                  </pic:spPr>
+                </pic:pic>
+              </a:graphicData>
+            </a:graphic>
+          </wp:inline>
+        </w:drawing>
+      </w:r>
+    </w:p>
+    <w:p>
+      <w:r>
+        <w:lastRenderedPageBreak/>
+        <w:drawing>
+          <wp:inline distT="0" distB="0" distL="0" distR="0" wp14:anchorId="6F95F086" wp14:editId="7FCE7DE8">
+            <wp:extent cx="5606981" cy="3330207"/>
+            <wp:effectExtent l="0" t="0" r="0" b="3810"/>
+            <wp:docPr id="10" name="Picture 10"/>
+            <wp:cNvGraphicFramePr>
+              <a:graphicFrameLocks xmlns:a="http://schemas.openxmlformats.org/drawingml/2006/main" noChangeAspect="1"/>
+            </wp:cNvGraphicFramePr>
+            <a:graphic xmlns:a="http://schemas.openxmlformats.org/drawingml/2006/main">
+              <a:graphicData uri="http://schemas.openxmlformats.org/drawingml/2006/picture">
+                <pic:pic xmlns:pic="http://schemas.openxmlformats.org/drawingml/2006/picture">
+                  <pic:nvPicPr>
+                    <pic:cNvPr id="1" name=""/>
+                    <pic:cNvPicPr/>
+                  </pic:nvPicPr>
+                  <pic:blipFill>
+                    <a:blip r:embed="rId11"/>
+                    <a:stretch>
+                      <a:fillRect/>
+                    </a:stretch>
+                  </pic:blipFill>
+                  <pic:spPr>
+                    <a:xfrm>
+                      <a:off x="0" y="0"/>
+                      <a:ext cx="5614688" cy="3334784"/>
+                    </a:xfrm>
+                    <a:prstGeom prst="rect">
+                      <a:avLst/>
+                    </a:prstGeom>
+                  </pic:spPr>
+                </pic:pic>
+              </a:graphicData>
+            </a:graphic>
+          </wp:inline>
+        </w:drawing>
+      </w:r>
+    </w:p>
+    <w:p>
+      <w:pPr>
+        <w:pStyle w:val="ListParagraph"/>
+        <w:numPr>
+          <w:ilvl w:val="0"/>
+          <w:numId w:val="27"/>
+        </w:numPr>
+      </w:pPr>
+      <w:r>
+        <w:t>Thêm một class database.cs trong thư mục Models.</w:t>
+      </w:r>
+      <w:r>
+        <w:t xml:space="preserve"> Mục đích của Class database.cs là viết những hàm dùng chung cho việc thêm, sửa xóa database SQL.</w:t>
+      </w:r>
+    </w:p>
+    <w:p>
+      <w:pPr>
+        <w:pStyle w:val="ListParagraph"/>
+        <w:ind w:left="0" w:firstLine="0"/>
+      </w:pPr>
+      <w:r>
+        <w:lastRenderedPageBreak/>
+        <w:drawing>
+          <wp:inline distT="0" distB="0" distL="0" distR="0" wp14:anchorId="6FBD6585" wp14:editId="54F3725A">
+            <wp:extent cx="5972175" cy="4431030"/>
+            <wp:effectExtent l="0" t="0" r="9525" b="7620"/>
+            <wp:docPr id="12" name="Picture 12"/>
+            <wp:cNvGraphicFramePr>
+              <a:graphicFrameLocks xmlns:a="http://schemas.openxmlformats.org/drawingml/2006/main" noChangeAspect="1"/>
+            </wp:cNvGraphicFramePr>
+            <a:graphic xmlns:a="http://schemas.openxmlformats.org/drawingml/2006/main">
+              <a:graphicData uri="http://schemas.openxmlformats.org/drawingml/2006/picture">
+                <pic:pic xmlns:pic="http://schemas.openxmlformats.org/drawingml/2006/picture">
+                  <pic:nvPicPr>
+                    <pic:cNvPr id="1" name=""/>
+                    <pic:cNvPicPr/>
+                  </pic:nvPicPr>
+                  <pic:blipFill>
+                    <a:blip r:embed="rId12"/>
+                    <a:stretch>
+                      <a:fillRect/>
+                    </a:stretch>
+                  </pic:blipFill>
+                  <pic:spPr>
+                    <a:xfrm>
+                      <a:off x="0" y="0"/>
+                      <a:ext cx="5972175" cy="4431030"/>
+                    </a:xfrm>
+                    <a:prstGeom prst="rect">
+                      <a:avLst/>
+                    </a:prstGeom>
+                  </pic:spPr>
+                </pic:pic>
+              </a:graphicData>
+            </a:graphic>
+          </wp:inline>
+        </w:drawing>
+      </w:r>
+    </w:p>
+    <w:p>
+      <w:pPr>
+        <w:pStyle w:val="ListParagraph"/>
+        <w:numPr>
+          <w:ilvl w:val="0"/>
+          <w:numId w:val="27"/>
+        </w:numPr>
+      </w:pPr>
+      <w:r>
+        <w:t>Tạo một Controller có tên là Student và 1 Action mặc định là Index</w:t>
+      </w:r>
+    </w:p>
+    <w:p>
+      <w:r>
+        <w:drawing>
+          <wp:inline distT="0" distB="0" distL="0" distR="0" wp14:anchorId="29A8CBF6" wp14:editId="24B0C9A0">
+            <wp:extent cx="3798277" cy="2173156"/>
+            <wp:effectExtent l="0" t="0" r="0" b="0"/>
+            <wp:docPr id="13" name="Picture 13"/>
+            <wp:cNvGraphicFramePr>
+              <a:graphicFrameLocks xmlns:a="http://schemas.openxmlformats.org/drawingml/2006/main" noChangeAspect="1"/>
+            </wp:cNvGraphicFramePr>
+            <a:graphic xmlns:a="http://schemas.openxmlformats.org/drawingml/2006/main">
+              <a:graphicData uri="http://schemas.openxmlformats.org/drawingml/2006/picture">
+                <pic:pic xmlns:pic="http://schemas.openxmlformats.org/drawingml/2006/picture">
+                  <pic:nvPicPr>
+                    <pic:cNvPr id="1" name=""/>
+                    <pic:cNvPicPr/>
+                  </pic:nvPicPr>
+                  <pic:blipFill>
+                    <a:blip r:embed="rId13"/>
+                    <a:stretch>
+                      <a:fillRect/>
+                    </a:stretch>
+                  </pic:blipFill>
+                  <pic:spPr>
+                    <a:xfrm>
+                      <a:off x="0" y="0"/>
+                      <a:ext cx="3815897" cy="2183237"/>
+                    </a:xfrm>
+                    <a:prstGeom prst="rect">
+                      <a:avLst/>
+                    </a:prstGeom>
+                  </pic:spPr>
+                </pic:pic>
+              </a:graphicData>
+            </a:graphic>
+          </wp:inline>
+        </w:drawing>
+      </w:r>
+    </w:p>
+    <w:p>
+      <w:pPr>
+        <w:pStyle w:val="ListParagraph"/>
+        <w:numPr>
+          <w:ilvl w:val="0"/>
+          <w:numId w:val="27"/>
+        </w:numPr>
+      </w:pPr>
+      <w:r>
+        <w:t>Tạo một view cho Action Index của StudentController.</w:t>
+      </w:r>
+    </w:p>
+    <w:p>
+      <w:pPr>
+        <w:ind w:left="289" w:firstLine="0"/>
+      </w:pPr>
+      <w:r>
+        <w:rPr>
+          <w:noProof/>
+        </w:rPr>
+        <w:lastRenderedPageBreak/>
+        <w:drawing>
+          <wp:inline distT="0" distB="0" distL="0" distR="0" wp14:anchorId="66167DE7" wp14:editId="07E902A1">
+            <wp:extent cx="5159829" cy="2944795"/>
+            <wp:effectExtent l="0" t="0" r="3175" b="8255"/>
+            <wp:docPr id="14" name="Picture 14"/>
+            <wp:cNvGraphicFramePr>
+              <a:graphicFrameLocks xmlns:a="http://schemas.openxmlformats.org/drawingml/2006/main" noChangeAspect="1"/>
+            </wp:cNvGraphicFramePr>
+            <a:graphic xmlns:a="http://schemas.openxmlformats.org/drawingml/2006/main">
+              <a:graphicData uri="http://schemas.openxmlformats.org/drawingml/2006/picture">
+                <pic:pic xmlns:pic="http://schemas.openxmlformats.org/drawingml/2006/picture">
+                  <pic:nvPicPr>
+                    <pic:cNvPr id="1" name=""/>
+                    <pic:cNvPicPr/>
+                  </pic:nvPicPr>
+                  <pic:blipFill>
+                    <a:blip r:embed="rId9"/>
+                    <a:stretch>
+                      <a:fillRect/>
+                    </a:stretch>
+                  </pic:blipFill>
+                  <pic:spPr>
+                    <a:xfrm>
+                      <a:off x="0" y="0"/>
+                      <a:ext cx="5168890" cy="2949967"/>
+                    </a:xfrm>
+                    <a:prstGeom prst="rect">
+                      <a:avLst/>
+                    </a:prstGeom>
+                  </pic:spPr>
+                </pic:pic>
+              </a:graphicData>
+            </a:graphic>
+          </wp:inline>
+        </w:drawing>
+      </w:r>
+    </w:p>
+    <w:p>
+      <w:pPr>
+        <w:pStyle w:val="ListParagraph"/>
+        <w:numPr>
+          <w:ilvl w:val="0"/>
+          <w:numId w:val="27"/>
+        </w:numPr>
+      </w:pPr>
+      <w:r>
+        <w:t>View sẽ được hiển thị như trong hình</w:t>
+      </w:r>
+    </w:p>
+    <w:p>
+      <w:r>
+        <w:rPr>
+          <w:noProof/>
+        </w:rPr>
+        <w:drawing>
+          <wp:inline distT="0" distB="0" distL="0" distR="0" wp14:anchorId="46D635D3" wp14:editId="4F437C0F">
+            <wp:extent cx="4236005" cy="4692580"/>
+            <wp:effectExtent l="0" t="0" r="0" b="0"/>
+            <wp:docPr id="15" name="Picture 15"/>
+            <wp:cNvGraphicFramePr>
+              <a:graphicFrameLocks xmlns:a="http://schemas.openxmlformats.org/drawingml/2006/main" noChangeAspect="1"/>
+            </wp:cNvGraphicFramePr>
+            <a:graphic xmlns:a="http://schemas.openxmlformats.org/drawingml/2006/main">
+              <a:graphicData uri="http://schemas.openxmlformats.org/drawingml/2006/picture">
+                <pic:pic xmlns:pic="http://schemas.openxmlformats.org/drawingml/2006/picture">
+                  <pic:nvPicPr>
+                    <pic:cNvPr id="1" name=""/>
+                    <pic:cNvPicPr/>
+                  </pic:nvPicPr>
+                  <pic:blipFill>
+                    <a:blip r:embed="rId10"/>
+                    <a:stretch>
+                      <a:fillRect/>
+                    </a:stretch>
+                  </pic:blipFill>
+                  <pic:spPr>
+                    <a:xfrm>
+                      <a:off x="0" y="0"/>
+                      <a:ext cx="4264375" cy="4724008"/>
+                    </a:xfrm>
+                    <a:prstGeom prst="rect">
+                      <a:avLst/>
+                    </a:prstGeom>
+                  </pic:spPr>
+                </pic:pic>
+              </a:graphicData>
+            </a:graphic>
+          </wp:inline>
+        </w:drawing>
+      </w:r>
+    </w:p>
+    <w:p>
+      <w:r>
+        <w:t>Nhấn F5 để Build project.</w:t>
       </w:r>
     </w:p>
     <w:p/>

</xml_diff>